<commit_message>
finished UI control tables for issue #77
</commit_message>
<xml_diff>
--- a/project-management/binder/iteration2/Kuba/UI Control Elements.docx
+++ b/project-management/binder/iteration2/Kuba/UI Control Elements.docx
@@ -2,151 +2,6 @@
 <file path=word/document.xml><?xml version="1.0" encoding="utf-8"?>
 <w:document xmlns:wpc="http://schemas.microsoft.com/office/word/2010/wordprocessingCanvas" xmlns:mo="http://schemas.microsoft.com/office/mac/office/2008/main" xmlns:mc="http://schemas.openxmlformats.org/markup-compatibility/2006" xmlns:mv="urn:schemas-microsoft-com:mac:vml" xmlns:o="urn:schemas-microsoft-com:office:office" xmlns:r="http://schemas.openxmlformats.org/officeDocument/2006/relationships" xmlns:m="http://schemas.openxmlformats.org/officeDocument/2006/math" xmlns:v="urn:schemas-microsoft-com:vml" xmlns:wp14="http://schemas.microsoft.com/office/word/2010/wordprocessingDrawing" xmlns:wp="http://schemas.openxmlformats.org/drawingml/2006/wordprocessingDrawing" xmlns:w10="urn:schemas-microsoft-com:office:word" xmlns:w="http://schemas.openxmlformats.org/wordprocessingml/2006/main" xmlns:w14="http://schemas.microsoft.com/office/word/2010/wordml" xmlns:wpg="http://schemas.microsoft.com/office/word/2010/wordprocessingGroup" xmlns:wpi="http://schemas.microsoft.com/office/word/2010/wordprocessingInk" xmlns:wne="http://schemas.microsoft.com/office/word/2006/wordml" xmlns:wps="http://schemas.microsoft.com/office/word/2010/wordprocessingShape" mc:Ignorable="w14 wp14">
   <w:body>
-    <w:p>
-      <w:pPr>
-        <w:rPr>
-          <w:rFonts w:ascii="Times New Roman" w:hAnsi="Times New Roman" w:cs="Times New Roman"/>
-        </w:rPr>
-      </w:pPr>
-      <w:r>
-        <w:rPr>
-          <w:rFonts w:ascii="Times New Roman" w:hAnsi="Times New Roman" w:cs="Times New Roman"/>
-          <w:highlight w:val="yellow"/>
-        </w:rPr>
-        <w:t>NOTE: Component ID prefixes</w:t>
-      </w:r>
-      <w:r>
-        <w:rPr>
-          <w:rFonts w:ascii="Times New Roman" w:hAnsi="Times New Roman" w:cs="Times New Roman"/>
-          <w:highlight w:val="yellow"/>
-        </w:rPr>
-        <w:t xml:space="preserve"> for </w:t>
-      </w:r>
-      <w:proofErr w:type="spellStart"/>
-      <w:r>
-        <w:rPr>
-          <w:rFonts w:ascii="Times New Roman" w:hAnsi="Times New Roman" w:cs="Times New Roman"/>
-          <w:highlight w:val="yellow"/>
-        </w:rPr>
-        <w:t>MainActivity</w:t>
-      </w:r>
-      <w:proofErr w:type="spellEnd"/>
-      <w:r>
-        <w:rPr>
-          <w:rFonts w:ascii="Times New Roman" w:hAnsi="Times New Roman" w:cs="Times New Roman"/>
-          <w:highlight w:val="yellow"/>
-        </w:rPr>
-        <w:t xml:space="preserve">, </w:t>
-      </w:r>
-      <w:proofErr w:type="spellStart"/>
-      <w:r>
-        <w:rPr>
-          <w:rFonts w:ascii="Times New Roman" w:hAnsi="Times New Roman" w:cs="Times New Roman"/>
-          <w:highlight w:val="yellow"/>
-        </w:rPr>
-        <w:t>OfflineConfigurationActivity</w:t>
-      </w:r>
-      <w:proofErr w:type="spellEnd"/>
-      <w:r>
-        <w:rPr>
-          <w:rFonts w:ascii="Times New Roman" w:hAnsi="Times New Roman" w:cs="Times New Roman"/>
-          <w:highlight w:val="yellow"/>
-        </w:rPr>
-        <w:t xml:space="preserve"> (</w:t>
-      </w:r>
-      <w:r>
-        <w:rPr>
-          <w:rFonts w:ascii="Times New Roman" w:hAnsi="Times New Roman" w:cs="Times New Roman"/>
-          <w:highlight w:val="yellow"/>
-        </w:rPr>
-        <w:t xml:space="preserve">to be </w:t>
-      </w:r>
-      <w:r>
-        <w:rPr>
-          <w:rFonts w:ascii="Times New Roman" w:hAnsi="Times New Roman" w:cs="Times New Roman"/>
-          <w:highlight w:val="yellow"/>
-        </w:rPr>
-        <w:t xml:space="preserve">renamed from </w:t>
-      </w:r>
-      <w:proofErr w:type="spellStart"/>
-      <w:r>
-        <w:rPr>
-          <w:rFonts w:ascii="Times New Roman" w:hAnsi="Times New Roman" w:cs="Times New Roman"/>
-          <w:highlight w:val="yellow"/>
-        </w:rPr>
-        <w:t>HotseatConfigurationActivity</w:t>
-      </w:r>
-      <w:proofErr w:type="spellEnd"/>
-      <w:r>
-        <w:rPr>
-          <w:rFonts w:ascii="Times New Roman" w:hAnsi="Times New Roman" w:cs="Times New Roman"/>
-          <w:highlight w:val="yellow"/>
-        </w:rPr>
-        <w:t xml:space="preserve">), </w:t>
-      </w:r>
-      <w:proofErr w:type="spellStart"/>
-      <w:r>
-        <w:rPr>
-          <w:rFonts w:ascii="Times New Roman" w:hAnsi="Times New Roman" w:cs="Times New Roman"/>
-          <w:highlight w:val="yellow"/>
-        </w:rPr>
-        <w:t>OfflineGame</w:t>
-      </w:r>
-      <w:proofErr w:type="spellEnd"/>
-      <w:r>
-        <w:rPr>
-          <w:rFonts w:ascii="Times New Roman" w:hAnsi="Times New Roman" w:cs="Times New Roman"/>
-          <w:highlight w:val="yellow"/>
-        </w:rPr>
-        <w:t xml:space="preserve"> (to be renamed from </w:t>
-      </w:r>
-      <w:proofErr w:type="spellStart"/>
-      <w:r>
-        <w:rPr>
-          <w:rFonts w:ascii="Times New Roman" w:hAnsi="Times New Roman" w:cs="Times New Roman"/>
-          <w:highlight w:val="yellow"/>
-        </w:rPr>
-        <w:t>HotseatGame</w:t>
-      </w:r>
-      <w:proofErr w:type="spellEnd"/>
-      <w:r>
-        <w:rPr>
-          <w:rFonts w:ascii="Times New Roman" w:hAnsi="Times New Roman" w:cs="Times New Roman"/>
-          <w:highlight w:val="yellow"/>
-        </w:rPr>
-        <w:t>) have not been changed from “</w:t>
-      </w:r>
-      <w:proofErr w:type="spellStart"/>
-      <w:r>
-        <w:rPr>
-          <w:rFonts w:ascii="Times New Roman" w:hAnsi="Times New Roman" w:cs="Times New Roman"/>
-          <w:highlight w:val="yellow"/>
-        </w:rPr>
-        <w:t>hotseat</w:t>
-      </w:r>
-      <w:proofErr w:type="spellEnd"/>
-      <w:r>
-        <w:rPr>
-          <w:rFonts w:ascii="Times New Roman" w:hAnsi="Times New Roman" w:cs="Times New Roman"/>
-          <w:highlight w:val="yellow"/>
-        </w:rPr>
-        <w:t>”</w:t>
-      </w:r>
-      <w:r>
-        <w:rPr>
-          <w:rFonts w:ascii="Times New Roman" w:hAnsi="Times New Roman" w:cs="Times New Roman"/>
-          <w:highlight w:val="yellow"/>
-        </w:rPr>
-        <w:t xml:space="preserve"> to “offline” in code as of yet, but tests should be written with these changes.</w:t>
-      </w:r>
-    </w:p>
-    <w:p>
-      <w:pPr>
-        <w:rPr>
-          <w:rFonts w:ascii="Times New Roman" w:hAnsi="Times New Roman" w:cs="Times New Roman"/>
-        </w:rPr>
-      </w:pPr>
-    </w:p>
     <w:p>
       <w:pPr>
         <w:jc w:val="center"/>
@@ -156,6 +11,8 @@
           <w:szCs w:val="36"/>
         </w:rPr>
       </w:pPr>
+      <w:bookmarkStart w:id="0" w:name="_GoBack"/>
+      <w:bookmarkEnd w:id="0"/>
       <w:r>
         <w:rPr>
           <w:rFonts w:ascii="Times New Roman" w:hAnsi="Times New Roman" w:cs="Times New Roman"/>
@@ -390,92 +247,6 @@
           </w:p>
         </w:tc>
       </w:tr>
-      <w:tr>
-        <w:tc>
-          <w:tcPr>
-            <w:tcW w:w="2062" w:type="pct"/>
-          </w:tcPr>
-          <w:p>
-            <w:pPr>
-              <w:rPr>
-                <w:rFonts w:ascii="Times New Roman" w:hAnsi="Times New Roman" w:cs="Times New Roman"/>
-              </w:rPr>
-            </w:pPr>
-            <w:proofErr w:type="spellStart"/>
-            <w:proofErr w:type="gramStart"/>
-            <w:r>
-              <w:rPr>
-                <w:rFonts w:ascii="Times New Roman" w:hAnsi="Times New Roman" w:cs="Times New Roman"/>
-              </w:rPr>
-              <w:t>main</w:t>
-            </w:r>
-            <w:r>
-              <w:rPr>
-                <w:rFonts w:ascii="Times New Roman" w:hAnsi="Times New Roman" w:cs="Times New Roman"/>
-              </w:rPr>
-              <w:t>MenuHelpButton</w:t>
-            </w:r>
-            <w:proofErr w:type="spellEnd"/>
-            <w:proofErr w:type="gramEnd"/>
-          </w:p>
-        </w:tc>
-        <w:tc>
-          <w:tcPr>
-            <w:tcW w:w="640" w:type="pct"/>
-          </w:tcPr>
-          <w:p>
-            <w:pPr>
-              <w:rPr>
-                <w:rFonts w:ascii="Times New Roman" w:hAnsi="Times New Roman" w:cs="Times New Roman"/>
-              </w:rPr>
-            </w:pPr>
-            <w:r>
-              <w:rPr>
-                <w:rFonts w:ascii="Times New Roman" w:hAnsi="Times New Roman" w:cs="Times New Roman"/>
-              </w:rPr>
-              <w:t>Button</w:t>
-            </w:r>
-          </w:p>
-        </w:tc>
-        <w:tc>
-          <w:tcPr>
-            <w:tcW w:w="2298" w:type="pct"/>
-          </w:tcPr>
-          <w:p>
-            <w:pPr>
-              <w:pStyle w:val="ListParagraph"/>
-              <w:numPr>
-                <w:ilvl w:val="0"/>
-                <w:numId w:val="2"/>
-              </w:numPr>
-              <w:ind w:left="176" w:hanging="219"/>
-              <w:rPr>
-                <w:rFonts w:ascii="Times New Roman" w:hAnsi="Times New Roman" w:cs="Times New Roman"/>
-              </w:rPr>
-            </w:pPr>
-            <w:r>
-              <w:rPr>
-                <w:rFonts w:ascii="Times New Roman" w:hAnsi="Times New Roman" w:cs="Times New Roman"/>
-              </w:rPr>
-              <w:t>S</w:t>
-            </w:r>
-            <w:r>
-              <w:rPr>
-                <w:rFonts w:ascii="Times New Roman" w:hAnsi="Times New Roman" w:cs="Times New Roman"/>
-              </w:rPr>
-              <w:t xml:space="preserve">tarts the </w:t>
-            </w:r>
-            <w:proofErr w:type="spellStart"/>
-            <w:r>
-              <w:rPr>
-                <w:rFonts w:ascii="Times New Roman" w:hAnsi="Times New Roman" w:cs="Times New Roman"/>
-              </w:rPr>
-              <w:t>HelpActivity</w:t>
-            </w:r>
-            <w:proofErr w:type="spellEnd"/>
-          </w:p>
-        </w:tc>
-      </w:tr>
     </w:tbl>
     <w:p>
       <w:pPr>
@@ -533,14 +304,14 @@
         <w:tblLook w:val="04A0" w:firstRow="1" w:lastRow="0" w:firstColumn="1" w:lastColumn="0" w:noHBand="0" w:noVBand="1"/>
       </w:tblPr>
       <w:tblGrid>
-        <w:gridCol w:w="3652"/>
-        <w:gridCol w:w="1134"/>
+        <w:gridCol w:w="3227"/>
+        <w:gridCol w:w="1559"/>
         <w:gridCol w:w="4070"/>
       </w:tblGrid>
       <w:tr>
         <w:tc>
           <w:tcPr>
-            <w:tcW w:w="3652" w:type="dxa"/>
+            <w:tcW w:w="3227" w:type="dxa"/>
           </w:tcPr>
           <w:p>
             <w:pPr>
@@ -549,7 +320,6 @@
                 <w:b/>
               </w:rPr>
             </w:pPr>
-            <w:bookmarkStart w:id="0" w:name="_GoBack"/>
             <w:r>
               <w:rPr>
                 <w:rFonts w:ascii="Times New Roman" w:hAnsi="Times New Roman" w:cs="Times New Roman"/>
@@ -561,7 +331,7 @@
         </w:tc>
         <w:tc>
           <w:tcPr>
-            <w:tcW w:w="1134" w:type="dxa"/>
+            <w:tcW w:w="1559" w:type="dxa"/>
           </w:tcPr>
           <w:p>
             <w:pPr>
@@ -600,11 +370,10 @@
           </w:p>
         </w:tc>
       </w:tr>
-      <w:bookmarkEnd w:id="0"/>
       <w:tr>
         <w:tc>
           <w:tcPr>
-            <w:tcW w:w="3652" w:type="dxa"/>
+            <w:tcW w:w="3227" w:type="dxa"/>
           </w:tcPr>
           <w:p>
             <w:pPr>
@@ -632,20 +401,22 @@
         </w:tc>
         <w:tc>
           <w:tcPr>
-            <w:tcW w:w="1134" w:type="dxa"/>
-          </w:tcPr>
-          <w:p>
-            <w:pPr>
-              <w:rPr>
-                <w:rFonts w:ascii="Times New Roman" w:hAnsi="Times New Roman" w:cs="Times New Roman"/>
-              </w:rPr>
-            </w:pPr>
-            <w:r>
-              <w:rPr>
-                <w:rFonts w:ascii="Times New Roman" w:hAnsi="Times New Roman" w:cs="Times New Roman"/>
-              </w:rPr>
-              <w:t>Button</w:t>
-            </w:r>
+            <w:tcW w:w="1559" w:type="dxa"/>
+          </w:tcPr>
+          <w:p>
+            <w:pPr>
+              <w:rPr>
+                <w:rFonts w:ascii="Times New Roman" w:hAnsi="Times New Roman" w:cs="Times New Roman"/>
+              </w:rPr>
+            </w:pPr>
+            <w:proofErr w:type="spellStart"/>
+            <w:r>
+              <w:rPr>
+                <w:rFonts w:ascii="Times New Roman" w:hAnsi="Times New Roman" w:cs="Times New Roman"/>
+              </w:rPr>
+              <w:t>ToggleButton</w:t>
+            </w:r>
+            <w:proofErr w:type="spellEnd"/>
           </w:p>
         </w:tc>
         <w:tc>
@@ -740,7 +511,7 @@
       <w:tr>
         <w:tc>
           <w:tcPr>
-            <w:tcW w:w="3652" w:type="dxa"/>
+            <w:tcW w:w="3227" w:type="dxa"/>
           </w:tcPr>
           <w:p>
             <w:pPr>
@@ -768,20 +539,22 @@
         </w:tc>
         <w:tc>
           <w:tcPr>
-            <w:tcW w:w="1134" w:type="dxa"/>
-          </w:tcPr>
-          <w:p>
-            <w:pPr>
-              <w:rPr>
-                <w:rFonts w:ascii="Times New Roman" w:hAnsi="Times New Roman" w:cs="Times New Roman"/>
-              </w:rPr>
-            </w:pPr>
-            <w:r>
-              <w:rPr>
-                <w:rFonts w:ascii="Times New Roman" w:hAnsi="Times New Roman" w:cs="Times New Roman"/>
-              </w:rPr>
-              <w:t>Button</w:t>
-            </w:r>
+            <w:tcW w:w="1559" w:type="dxa"/>
+          </w:tcPr>
+          <w:p>
+            <w:pPr>
+              <w:rPr>
+                <w:rFonts w:ascii="Times New Roman" w:hAnsi="Times New Roman" w:cs="Times New Roman"/>
+              </w:rPr>
+            </w:pPr>
+            <w:proofErr w:type="spellStart"/>
+            <w:r>
+              <w:rPr>
+                <w:rFonts w:ascii="Times New Roman" w:hAnsi="Times New Roman" w:cs="Times New Roman"/>
+              </w:rPr>
+              <w:t>ToggleButton</w:t>
+            </w:r>
+            <w:proofErr w:type="spellEnd"/>
           </w:p>
         </w:tc>
         <w:tc>
@@ -911,7 +684,7 @@
       <w:tr>
         <w:tc>
           <w:tcPr>
-            <w:tcW w:w="3652" w:type="dxa"/>
+            <w:tcW w:w="3227" w:type="dxa"/>
           </w:tcPr>
           <w:p>
             <w:pPr>
@@ -939,20 +712,22 @@
         </w:tc>
         <w:tc>
           <w:tcPr>
-            <w:tcW w:w="1134" w:type="dxa"/>
-          </w:tcPr>
-          <w:p>
-            <w:pPr>
-              <w:rPr>
-                <w:rFonts w:ascii="Times New Roman" w:hAnsi="Times New Roman" w:cs="Times New Roman"/>
-              </w:rPr>
-            </w:pPr>
-            <w:r>
-              <w:rPr>
-                <w:rFonts w:ascii="Times New Roman" w:hAnsi="Times New Roman" w:cs="Times New Roman"/>
-              </w:rPr>
-              <w:t>Button</w:t>
-            </w:r>
+            <w:tcW w:w="1559" w:type="dxa"/>
+          </w:tcPr>
+          <w:p>
+            <w:pPr>
+              <w:rPr>
+                <w:rFonts w:ascii="Times New Roman" w:hAnsi="Times New Roman" w:cs="Times New Roman"/>
+              </w:rPr>
+            </w:pPr>
+            <w:proofErr w:type="spellStart"/>
+            <w:r>
+              <w:rPr>
+                <w:rFonts w:ascii="Times New Roman" w:hAnsi="Times New Roman" w:cs="Times New Roman"/>
+              </w:rPr>
+              <w:t>ToggleButton</w:t>
+            </w:r>
+            <w:proofErr w:type="spellEnd"/>
           </w:p>
         </w:tc>
         <w:tc>
@@ -1134,7 +909,7 @@
       <w:tr>
         <w:tc>
           <w:tcPr>
-            <w:tcW w:w="3652" w:type="dxa"/>
+            <w:tcW w:w="3227" w:type="dxa"/>
           </w:tcPr>
           <w:p>
             <w:pPr>
@@ -1162,20 +937,22 @@
         </w:tc>
         <w:tc>
           <w:tcPr>
-            <w:tcW w:w="1134" w:type="dxa"/>
-          </w:tcPr>
-          <w:p>
-            <w:pPr>
-              <w:rPr>
-                <w:rFonts w:ascii="Times New Roman" w:hAnsi="Times New Roman" w:cs="Times New Roman"/>
-              </w:rPr>
-            </w:pPr>
-            <w:r>
-              <w:rPr>
-                <w:rFonts w:ascii="Times New Roman" w:hAnsi="Times New Roman" w:cs="Times New Roman"/>
-              </w:rPr>
-              <w:t>Button</w:t>
-            </w:r>
+            <w:tcW w:w="1559" w:type="dxa"/>
+          </w:tcPr>
+          <w:p>
+            <w:pPr>
+              <w:rPr>
+                <w:rFonts w:ascii="Times New Roman" w:hAnsi="Times New Roman" w:cs="Times New Roman"/>
+              </w:rPr>
+            </w:pPr>
+            <w:proofErr w:type="spellStart"/>
+            <w:r>
+              <w:rPr>
+                <w:rFonts w:ascii="Times New Roman" w:hAnsi="Times New Roman" w:cs="Times New Roman"/>
+              </w:rPr>
+              <w:t>ToggleButton</w:t>
+            </w:r>
+            <w:proofErr w:type="spellEnd"/>
           </w:p>
         </w:tc>
         <w:tc>
@@ -1212,7 +989,7 @@
       <w:tr>
         <w:tc>
           <w:tcPr>
-            <w:tcW w:w="3652" w:type="dxa"/>
+            <w:tcW w:w="3227" w:type="dxa"/>
           </w:tcPr>
           <w:p>
             <w:pPr>
@@ -1226,7 +1003,13 @@
               <w:rPr>
                 <w:rFonts w:ascii="Times New Roman" w:hAnsi="Times New Roman" w:cs="Times New Roman"/>
               </w:rPr>
-              <w:t>offlineRedPlayerNameEditText</w:t>
+              <w:t>offlineRedPlayer</w:t>
+            </w:r>
+            <w:r>
+              <w:rPr>
+                <w:rFonts w:ascii="Times New Roman" w:hAnsi="Times New Roman" w:cs="Times New Roman"/>
+              </w:rPr>
+              <w:t>TypeButton</w:t>
             </w:r>
             <w:proofErr w:type="spellEnd"/>
             <w:proofErr w:type="gramEnd"/>
@@ -1234,20 +1017,20 @@
         </w:tc>
         <w:tc>
           <w:tcPr>
-            <w:tcW w:w="1134" w:type="dxa"/>
-          </w:tcPr>
-          <w:p>
-            <w:pPr>
-              <w:rPr>
-                <w:rFonts w:ascii="Times New Roman" w:hAnsi="Times New Roman" w:cs="Times New Roman"/>
-              </w:rPr>
-            </w:pPr>
-            <w:proofErr w:type="spellStart"/>
-            <w:r>
-              <w:rPr>
-                <w:rFonts w:ascii="Times New Roman" w:hAnsi="Times New Roman" w:cs="Times New Roman"/>
-              </w:rPr>
-              <w:t>EditText</w:t>
+            <w:tcW w:w="1559" w:type="dxa"/>
+          </w:tcPr>
+          <w:p>
+            <w:pPr>
+              <w:rPr>
+                <w:rFonts w:ascii="Times New Roman" w:hAnsi="Times New Roman" w:cs="Times New Roman"/>
+              </w:rPr>
+            </w:pPr>
+            <w:proofErr w:type="spellStart"/>
+            <w:r>
+              <w:rPr>
+                <w:rFonts w:ascii="Times New Roman" w:hAnsi="Times New Roman" w:cs="Times New Roman"/>
+              </w:rPr>
+              <w:t>ToggleButton</w:t>
             </w:r>
             <w:proofErr w:type="spellEnd"/>
           </w:p>
@@ -1255,7 +1038,6 @@
         <w:tc>
           <w:tcPr>
             <w:tcW w:w="4070" w:type="dxa"/>
-            <w:vMerge w:val="restart"/>
           </w:tcPr>
           <w:p>
             <w:pPr>
@@ -1273,51 +1055,65 @@
               <w:rPr>
                 <w:rFonts w:ascii="Times New Roman" w:hAnsi="Times New Roman" w:cs="Times New Roman"/>
               </w:rPr>
-              <w:t>A</w:t>
-            </w:r>
-            <w:r>
-              <w:rPr>
-                <w:rFonts w:ascii="Times New Roman" w:hAnsi="Times New Roman" w:cs="Times New Roman"/>
-              </w:rPr>
-              <w:t>llows for textual entry</w:t>
-            </w:r>
-          </w:p>
-          <w:p>
-            <w:pPr>
-              <w:rPr>
-                <w:rFonts w:ascii="Times New Roman" w:hAnsi="Times New Roman" w:cs="Times New Roman"/>
-              </w:rPr>
-            </w:pPr>
-          </w:p>
-          <w:p>
-            <w:pPr>
-              <w:rPr>
-                <w:rFonts w:ascii="Times New Roman" w:hAnsi="Times New Roman" w:cs="Times New Roman"/>
-                <w:b/>
-              </w:rPr>
-            </w:pPr>
-            <w:r>
-              <w:rPr>
-                <w:rFonts w:ascii="Times New Roman" w:hAnsi="Times New Roman" w:cs="Times New Roman"/>
-                <w:i/>
-              </w:rPr>
-              <w:t>V</w:t>
-            </w:r>
-            <w:r>
-              <w:rPr>
-                <w:rFonts w:ascii="Times New Roman" w:hAnsi="Times New Roman" w:cs="Times New Roman"/>
-                <w:i/>
-              </w:rPr>
-              <w:t>alidation</w:t>
-            </w:r>
-            <w:r>
-              <w:rPr>
-                <w:rFonts w:ascii="Times New Roman" w:hAnsi="Times New Roman" w:cs="Times New Roman"/>
-                <w:b/>
-              </w:rPr>
-              <w:t>:</w:t>
-            </w:r>
-          </w:p>
+              <w:t>Human by default; toggles to AI</w:t>
+            </w:r>
+          </w:p>
+        </w:tc>
+      </w:tr>
+      <w:tr>
+        <w:tc>
+          <w:tcPr>
+            <w:tcW w:w="3227" w:type="dxa"/>
+          </w:tcPr>
+          <w:p>
+            <w:pPr>
+              <w:rPr>
+                <w:rFonts w:ascii="Times New Roman" w:hAnsi="Times New Roman" w:cs="Times New Roman"/>
+              </w:rPr>
+            </w:pPr>
+            <w:proofErr w:type="spellStart"/>
+            <w:proofErr w:type="gramStart"/>
+            <w:r>
+              <w:rPr>
+                <w:rFonts w:ascii="Times New Roman" w:hAnsi="Times New Roman" w:cs="Times New Roman"/>
+              </w:rPr>
+              <w:t>offlineGreenPlayerType</w:t>
+            </w:r>
+            <w:r>
+              <w:rPr>
+                <w:rFonts w:ascii="Times New Roman" w:hAnsi="Times New Roman" w:cs="Times New Roman"/>
+              </w:rPr>
+              <w:t>Button</w:t>
+            </w:r>
+            <w:proofErr w:type="spellEnd"/>
+            <w:proofErr w:type="gramEnd"/>
+          </w:p>
+        </w:tc>
+        <w:tc>
+          <w:tcPr>
+            <w:tcW w:w="1559" w:type="dxa"/>
+          </w:tcPr>
+          <w:p>
+            <w:pPr>
+              <w:rPr>
+                <w:rFonts w:ascii="Times New Roman" w:hAnsi="Times New Roman" w:cs="Times New Roman"/>
+              </w:rPr>
+            </w:pPr>
+            <w:proofErr w:type="spellStart"/>
+            <w:r>
+              <w:rPr>
+                <w:rFonts w:ascii="Times New Roman" w:hAnsi="Times New Roman" w:cs="Times New Roman"/>
+              </w:rPr>
+              <w:t>ToggleButton</w:t>
+            </w:r>
+            <w:proofErr w:type="spellEnd"/>
+          </w:p>
+        </w:tc>
+        <w:tc>
+          <w:tcPr>
+            <w:tcW w:w="4070" w:type="dxa"/>
+            <w:vMerge w:val="restart"/>
+          </w:tcPr>
           <w:p>
             <w:pPr>
               <w:pStyle w:val="ListParagraph"/>
@@ -1334,13 +1130,7 @@
               <w:rPr>
                 <w:rFonts w:ascii="Times New Roman" w:hAnsi="Times New Roman" w:cs="Times New Roman"/>
               </w:rPr>
-              <w:t>C</w:t>
-            </w:r>
-            <w:r>
-              <w:rPr>
-                <w:rFonts w:ascii="Times New Roman" w:hAnsi="Times New Roman" w:cs="Times New Roman"/>
-              </w:rPr>
-              <w:t>an’t be blank depending on number of players selected</w:t>
+              <w:t>AI by default; toggles to Human</w:t>
             </w:r>
           </w:p>
         </w:tc>
@@ -1348,7 +1138,7 @@
       <w:tr>
         <w:tc>
           <w:tcPr>
-            <w:tcW w:w="3652" w:type="dxa"/>
+            <w:tcW w:w="3227" w:type="dxa"/>
           </w:tcPr>
           <w:p>
             <w:pPr>
@@ -1362,7 +1152,13 @@
               <w:rPr>
                 <w:rFonts w:ascii="Times New Roman" w:hAnsi="Times New Roman" w:cs="Times New Roman"/>
               </w:rPr>
-              <w:t>offlineGreenPlayerNameEditText</w:t>
+              <w:t>offlinePurplePlayerType</w:t>
+            </w:r>
+            <w:r>
+              <w:rPr>
+                <w:rFonts w:ascii="Times New Roman" w:hAnsi="Times New Roman" w:cs="Times New Roman"/>
+              </w:rPr>
+              <w:t>Button</w:t>
             </w:r>
             <w:proofErr w:type="spellEnd"/>
             <w:proofErr w:type="gramEnd"/>
@@ -1370,20 +1166,20 @@
         </w:tc>
         <w:tc>
           <w:tcPr>
-            <w:tcW w:w="1134" w:type="dxa"/>
-          </w:tcPr>
-          <w:p>
-            <w:pPr>
-              <w:rPr>
-                <w:rFonts w:ascii="Times New Roman" w:hAnsi="Times New Roman" w:cs="Times New Roman"/>
-              </w:rPr>
-            </w:pPr>
-            <w:proofErr w:type="spellStart"/>
-            <w:r>
-              <w:rPr>
-                <w:rFonts w:ascii="Times New Roman" w:hAnsi="Times New Roman" w:cs="Times New Roman"/>
-              </w:rPr>
-              <w:t>EditText</w:t>
+            <w:tcW w:w="1559" w:type="dxa"/>
+          </w:tcPr>
+          <w:p>
+            <w:pPr>
+              <w:rPr>
+                <w:rFonts w:ascii="Times New Roman" w:hAnsi="Times New Roman" w:cs="Times New Roman"/>
+              </w:rPr>
+            </w:pPr>
+            <w:proofErr w:type="spellStart"/>
+            <w:r>
+              <w:rPr>
+                <w:rFonts w:ascii="Times New Roman" w:hAnsi="Times New Roman" w:cs="Times New Roman"/>
+              </w:rPr>
+              <w:t>ToggleButton</w:t>
             </w:r>
             <w:proofErr w:type="spellEnd"/>
           </w:p>
@@ -1392,288 +1188,6 @@
           <w:tcPr>
             <w:tcW w:w="4070" w:type="dxa"/>
             <w:vMerge/>
-          </w:tcPr>
-          <w:p>
-            <w:pPr>
-              <w:rPr>
-                <w:rFonts w:ascii="Times New Roman" w:hAnsi="Times New Roman" w:cs="Times New Roman"/>
-              </w:rPr>
-            </w:pPr>
-          </w:p>
-        </w:tc>
-      </w:tr>
-      <w:tr>
-        <w:tc>
-          <w:tcPr>
-            <w:tcW w:w="3652" w:type="dxa"/>
-          </w:tcPr>
-          <w:p>
-            <w:pPr>
-              <w:rPr>
-                <w:rFonts w:ascii="Times New Roman" w:hAnsi="Times New Roman" w:cs="Times New Roman"/>
-              </w:rPr>
-            </w:pPr>
-            <w:proofErr w:type="spellStart"/>
-            <w:proofErr w:type="gramStart"/>
-            <w:r>
-              <w:rPr>
-                <w:rFonts w:ascii="Times New Roman" w:hAnsi="Times New Roman" w:cs="Times New Roman"/>
-              </w:rPr>
-              <w:t>offlinePurplePlayerNameEditText</w:t>
-            </w:r>
-            <w:proofErr w:type="spellEnd"/>
-            <w:proofErr w:type="gramEnd"/>
-          </w:p>
-        </w:tc>
-        <w:tc>
-          <w:tcPr>
-            <w:tcW w:w="1134" w:type="dxa"/>
-          </w:tcPr>
-          <w:p>
-            <w:pPr>
-              <w:rPr>
-                <w:rFonts w:ascii="Times New Roman" w:hAnsi="Times New Roman" w:cs="Times New Roman"/>
-              </w:rPr>
-            </w:pPr>
-            <w:proofErr w:type="spellStart"/>
-            <w:r>
-              <w:rPr>
-                <w:rFonts w:ascii="Times New Roman" w:hAnsi="Times New Roman" w:cs="Times New Roman"/>
-              </w:rPr>
-              <w:t>EditText</w:t>
-            </w:r>
-            <w:proofErr w:type="spellEnd"/>
-          </w:p>
-        </w:tc>
-        <w:tc>
-          <w:tcPr>
-            <w:tcW w:w="4070" w:type="dxa"/>
-            <w:vMerge/>
-          </w:tcPr>
-          <w:p>
-            <w:pPr>
-              <w:rPr>
-                <w:rFonts w:ascii="Times New Roman" w:hAnsi="Times New Roman" w:cs="Times New Roman"/>
-              </w:rPr>
-            </w:pPr>
-          </w:p>
-        </w:tc>
-      </w:tr>
-      <w:tr>
-        <w:tc>
-          <w:tcPr>
-            <w:tcW w:w="3652" w:type="dxa"/>
-          </w:tcPr>
-          <w:p>
-            <w:pPr>
-              <w:rPr>
-                <w:rFonts w:ascii="Times New Roman" w:hAnsi="Times New Roman" w:cs="Times New Roman"/>
-              </w:rPr>
-            </w:pPr>
-            <w:proofErr w:type="spellStart"/>
-            <w:proofErr w:type="gramStart"/>
-            <w:r>
-              <w:rPr>
-                <w:rFonts w:ascii="Times New Roman" w:hAnsi="Times New Roman" w:cs="Times New Roman"/>
-              </w:rPr>
-              <w:t>offlineBluePlayerNameEditText</w:t>
-            </w:r>
-            <w:proofErr w:type="spellEnd"/>
-            <w:proofErr w:type="gramEnd"/>
-          </w:p>
-        </w:tc>
-        <w:tc>
-          <w:tcPr>
-            <w:tcW w:w="1134" w:type="dxa"/>
-          </w:tcPr>
-          <w:p>
-            <w:pPr>
-              <w:rPr>
-                <w:rFonts w:ascii="Times New Roman" w:hAnsi="Times New Roman" w:cs="Times New Roman"/>
-              </w:rPr>
-            </w:pPr>
-            <w:proofErr w:type="spellStart"/>
-            <w:r>
-              <w:rPr>
-                <w:rFonts w:ascii="Times New Roman" w:hAnsi="Times New Roman" w:cs="Times New Roman"/>
-              </w:rPr>
-              <w:t>EditText</w:t>
-            </w:r>
-            <w:proofErr w:type="spellEnd"/>
-          </w:p>
-        </w:tc>
-        <w:tc>
-          <w:tcPr>
-            <w:tcW w:w="4070" w:type="dxa"/>
-            <w:vMerge/>
-          </w:tcPr>
-          <w:p>
-            <w:pPr>
-              <w:rPr>
-                <w:rFonts w:ascii="Times New Roman" w:hAnsi="Times New Roman" w:cs="Times New Roman"/>
-              </w:rPr>
-            </w:pPr>
-          </w:p>
-        </w:tc>
-      </w:tr>
-      <w:tr>
-        <w:tc>
-          <w:tcPr>
-            <w:tcW w:w="3652" w:type="dxa"/>
-          </w:tcPr>
-          <w:p>
-            <w:pPr>
-              <w:rPr>
-                <w:rFonts w:ascii="Times New Roman" w:hAnsi="Times New Roman" w:cs="Times New Roman"/>
-              </w:rPr>
-            </w:pPr>
-            <w:proofErr w:type="spellStart"/>
-            <w:proofErr w:type="gramStart"/>
-            <w:r>
-              <w:rPr>
-                <w:rFonts w:ascii="Times New Roman" w:hAnsi="Times New Roman" w:cs="Times New Roman"/>
-              </w:rPr>
-              <w:t>offlineYellowPlayerNameEditText</w:t>
-            </w:r>
-            <w:proofErr w:type="spellEnd"/>
-            <w:proofErr w:type="gramEnd"/>
-          </w:p>
-        </w:tc>
-        <w:tc>
-          <w:tcPr>
-            <w:tcW w:w="1134" w:type="dxa"/>
-          </w:tcPr>
-          <w:p>
-            <w:pPr>
-              <w:rPr>
-                <w:rFonts w:ascii="Times New Roman" w:hAnsi="Times New Roman" w:cs="Times New Roman"/>
-              </w:rPr>
-            </w:pPr>
-            <w:proofErr w:type="spellStart"/>
-            <w:r>
-              <w:rPr>
-                <w:rFonts w:ascii="Times New Roman" w:hAnsi="Times New Roman" w:cs="Times New Roman"/>
-              </w:rPr>
-              <w:t>EditText</w:t>
-            </w:r>
-            <w:proofErr w:type="spellEnd"/>
-          </w:p>
-        </w:tc>
-        <w:tc>
-          <w:tcPr>
-            <w:tcW w:w="4070" w:type="dxa"/>
-            <w:vMerge/>
-          </w:tcPr>
-          <w:p>
-            <w:pPr>
-              <w:rPr>
-                <w:rFonts w:ascii="Times New Roman" w:hAnsi="Times New Roman" w:cs="Times New Roman"/>
-              </w:rPr>
-            </w:pPr>
-          </w:p>
-        </w:tc>
-      </w:tr>
-      <w:tr>
-        <w:tc>
-          <w:tcPr>
-            <w:tcW w:w="3652" w:type="dxa"/>
-          </w:tcPr>
-          <w:p>
-            <w:pPr>
-              <w:rPr>
-                <w:rFonts w:ascii="Times New Roman" w:hAnsi="Times New Roman" w:cs="Times New Roman"/>
-              </w:rPr>
-            </w:pPr>
-            <w:proofErr w:type="spellStart"/>
-            <w:proofErr w:type="gramStart"/>
-            <w:r>
-              <w:rPr>
-                <w:rFonts w:ascii="Times New Roman" w:hAnsi="Times New Roman" w:cs="Times New Roman"/>
-              </w:rPr>
-              <w:t>offlineOrangePlayerNameEditText</w:t>
-            </w:r>
-            <w:proofErr w:type="spellEnd"/>
-            <w:proofErr w:type="gramEnd"/>
-          </w:p>
-        </w:tc>
-        <w:tc>
-          <w:tcPr>
-            <w:tcW w:w="1134" w:type="dxa"/>
-          </w:tcPr>
-          <w:p>
-            <w:pPr>
-              <w:rPr>
-                <w:rFonts w:ascii="Times New Roman" w:hAnsi="Times New Roman" w:cs="Times New Roman"/>
-              </w:rPr>
-            </w:pPr>
-            <w:proofErr w:type="spellStart"/>
-            <w:r>
-              <w:rPr>
-                <w:rFonts w:ascii="Times New Roman" w:hAnsi="Times New Roman" w:cs="Times New Roman"/>
-              </w:rPr>
-              <w:t>EditText</w:t>
-            </w:r>
-            <w:proofErr w:type="spellEnd"/>
-          </w:p>
-        </w:tc>
-        <w:tc>
-          <w:tcPr>
-            <w:tcW w:w="4070" w:type="dxa"/>
-            <w:vMerge/>
-          </w:tcPr>
-          <w:p>
-            <w:pPr>
-              <w:rPr>
-                <w:rFonts w:ascii="Times New Roman" w:hAnsi="Times New Roman" w:cs="Times New Roman"/>
-              </w:rPr>
-            </w:pPr>
-          </w:p>
-        </w:tc>
-      </w:tr>
-      <w:tr>
-        <w:tc>
-          <w:tcPr>
-            <w:tcW w:w="3652" w:type="dxa"/>
-          </w:tcPr>
-          <w:p>
-            <w:pPr>
-              <w:rPr>
-                <w:rFonts w:ascii="Times New Roman" w:hAnsi="Times New Roman" w:cs="Times New Roman"/>
-              </w:rPr>
-            </w:pPr>
-            <w:proofErr w:type="spellStart"/>
-            <w:proofErr w:type="gramStart"/>
-            <w:r>
-              <w:rPr>
-                <w:rFonts w:ascii="Times New Roman" w:hAnsi="Times New Roman" w:cs="Times New Roman"/>
-              </w:rPr>
-              <w:t>offlineGameActivityButton</w:t>
-            </w:r>
-            <w:proofErr w:type="spellEnd"/>
-            <w:proofErr w:type="gramEnd"/>
-          </w:p>
-        </w:tc>
-        <w:tc>
-          <w:tcPr>
-            <w:tcW w:w="1134" w:type="dxa"/>
-          </w:tcPr>
-          <w:p>
-            <w:pPr>
-              <w:rPr>
-                <w:rFonts w:ascii="Times New Roman" w:hAnsi="Times New Roman" w:cs="Times New Roman"/>
-              </w:rPr>
-            </w:pPr>
-            <w:r>
-              <w:rPr>
-                <w:rFonts w:ascii="Times New Roman" w:hAnsi="Times New Roman" w:cs="Times New Roman"/>
-              </w:rPr>
-              <w:t>Button</w:t>
-            </w:r>
-          </w:p>
-        </w:tc>
-        <w:tc>
-          <w:tcPr>
-            <w:tcW w:w="4070" w:type="dxa"/>
           </w:tcPr>
           <w:p>
             <w:pPr>
@@ -1687,103 +1201,1023 @@
                 <w:rFonts w:ascii="Times New Roman" w:hAnsi="Times New Roman" w:cs="Times New Roman"/>
               </w:rPr>
             </w:pPr>
-            <w:r>
-              <w:rPr>
-                <w:rFonts w:ascii="Times New Roman" w:hAnsi="Times New Roman" w:cs="Times New Roman"/>
-              </w:rPr>
-              <w:t>F</w:t>
-            </w:r>
-            <w:r>
-              <w:rPr>
-                <w:rFonts w:ascii="Times New Roman" w:hAnsi="Times New Roman" w:cs="Times New Roman"/>
-              </w:rPr>
-              <w:t>inishes this activity and starts</w:t>
-            </w:r>
-          </w:p>
-          <w:p>
-            <w:pPr>
-              <w:rPr>
-                <w:rFonts w:ascii="Times New Roman" w:hAnsi="Times New Roman" w:cs="Times New Roman"/>
-              </w:rPr>
-            </w:pPr>
-            <w:proofErr w:type="spellStart"/>
-            <w:r>
-              <w:rPr>
-                <w:rFonts w:ascii="Times New Roman" w:hAnsi="Times New Roman" w:cs="Times New Roman"/>
-              </w:rPr>
-              <w:t>OfflineGameActivity</w:t>
-            </w:r>
-            <w:proofErr w:type="spellEnd"/>
           </w:p>
         </w:tc>
       </w:tr>
       <w:tr>
-        <w:tblPrEx>
-          <w:tblLook w:val="0000" w:firstRow="0" w:lastRow="0" w:firstColumn="0" w:lastColumn="0" w:noHBand="0" w:noVBand="0"/>
-        </w:tblPrEx>
-        <w:trPr>
-          <w:trHeight w:val="120"/>
-        </w:trPr>
-        <w:tc>
-          <w:tcPr>
-            <w:tcW w:w="8856" w:type="dxa"/>
-            <w:gridSpan w:val="3"/>
-          </w:tcPr>
-          <w:p>
-            <w:pPr>
-              <w:jc w:val="center"/>
-              <w:rPr>
-                <w:rFonts w:ascii="Times New Roman" w:hAnsi="Times New Roman" w:cs="Times New Roman"/>
-              </w:rPr>
-            </w:pPr>
-            <w:r>
-              <w:rPr>
-                <w:rFonts w:ascii="Times New Roman" w:hAnsi="Times New Roman" w:cs="Times New Roman"/>
-                <w:highlight w:val="yellow"/>
-              </w:rPr>
-              <w:t>TO BE UPDATED WITH ROBO</w:t>
-            </w:r>
-            <w:r>
-              <w:rPr>
-                <w:rFonts w:ascii="Times New Roman" w:hAnsi="Times New Roman" w:cs="Times New Roman"/>
-                <w:highlight w:val="yellow"/>
-              </w:rPr>
-              <w:t>T SELECTION OPTION</w:t>
-            </w:r>
-            <w:r>
-              <w:rPr>
-                <w:rFonts w:ascii="Times New Roman" w:hAnsi="Times New Roman" w:cs="Times New Roman"/>
-                <w:highlight w:val="yellow"/>
-              </w:rPr>
-              <w:t xml:space="preserve"> INFO</w:t>
-            </w:r>
-            <w:r>
-              <w:rPr>
-                <w:rFonts w:ascii="Times New Roman" w:hAnsi="Times New Roman" w:cs="Times New Roman"/>
-                <w:highlight w:val="yellow"/>
-              </w:rPr>
-              <w:t xml:space="preserve"> WHEN MOCKUPS </w:t>
-            </w:r>
-            <w:r>
-              <w:rPr>
-                <w:rFonts w:ascii="Times New Roman" w:hAnsi="Times New Roman" w:cs="Times New Roman"/>
-                <w:highlight w:val="yellow"/>
+        <w:tc>
+          <w:tcPr>
+            <w:tcW w:w="3227" w:type="dxa"/>
+          </w:tcPr>
+          <w:p>
+            <w:pPr>
+              <w:rPr>
+                <w:rFonts w:ascii="Times New Roman" w:hAnsi="Times New Roman" w:cs="Times New Roman"/>
+              </w:rPr>
+            </w:pPr>
+            <w:proofErr w:type="spellStart"/>
+            <w:proofErr w:type="gramStart"/>
+            <w:r>
+              <w:rPr>
+                <w:rFonts w:ascii="Times New Roman" w:hAnsi="Times New Roman" w:cs="Times New Roman"/>
+              </w:rPr>
+              <w:t>offlineBluePlayerType</w:t>
+            </w:r>
+            <w:r>
+              <w:rPr>
+                <w:rFonts w:ascii="Times New Roman" w:hAnsi="Times New Roman" w:cs="Times New Roman"/>
+              </w:rPr>
+              <w:t>Button</w:t>
+            </w:r>
+            <w:proofErr w:type="spellEnd"/>
+            <w:proofErr w:type="gramEnd"/>
+          </w:p>
+        </w:tc>
+        <w:tc>
+          <w:tcPr>
+            <w:tcW w:w="1559" w:type="dxa"/>
+          </w:tcPr>
+          <w:p>
+            <w:pPr>
+              <w:rPr>
+                <w:rFonts w:ascii="Times New Roman" w:hAnsi="Times New Roman" w:cs="Times New Roman"/>
+              </w:rPr>
+            </w:pPr>
+            <w:proofErr w:type="spellStart"/>
+            <w:r>
+              <w:rPr>
+                <w:rFonts w:ascii="Times New Roman" w:hAnsi="Times New Roman" w:cs="Times New Roman"/>
+              </w:rPr>
+              <w:t>ToggleButton</w:t>
+            </w:r>
+            <w:proofErr w:type="spellEnd"/>
+          </w:p>
+        </w:tc>
+        <w:tc>
+          <w:tcPr>
+            <w:tcW w:w="4070" w:type="dxa"/>
+            <w:vMerge/>
+          </w:tcPr>
+          <w:p>
+            <w:pPr>
+              <w:pStyle w:val="ListParagraph"/>
+              <w:numPr>
+                <w:ilvl w:val="0"/>
+                <w:numId w:val="2"/>
+              </w:numPr>
+              <w:ind w:left="176" w:hanging="219"/>
+              <w:rPr>
+                <w:rFonts w:ascii="Times New Roman" w:hAnsi="Times New Roman" w:cs="Times New Roman"/>
+              </w:rPr>
+            </w:pPr>
+          </w:p>
+        </w:tc>
+      </w:tr>
+      <w:tr>
+        <w:tc>
+          <w:tcPr>
+            <w:tcW w:w="3227" w:type="dxa"/>
+          </w:tcPr>
+          <w:p>
+            <w:pPr>
+              <w:rPr>
+                <w:rFonts w:ascii="Times New Roman" w:hAnsi="Times New Roman" w:cs="Times New Roman"/>
+              </w:rPr>
+            </w:pPr>
+            <w:proofErr w:type="spellStart"/>
+            <w:proofErr w:type="gramStart"/>
+            <w:r>
+              <w:rPr>
+                <w:rFonts w:ascii="Times New Roman" w:hAnsi="Times New Roman" w:cs="Times New Roman"/>
+              </w:rPr>
+              <w:t>offlineYellowPlayerType</w:t>
+            </w:r>
+            <w:r>
+              <w:rPr>
+                <w:rFonts w:ascii="Times New Roman" w:hAnsi="Times New Roman" w:cs="Times New Roman"/>
+              </w:rPr>
+              <w:t>Button</w:t>
+            </w:r>
+            <w:proofErr w:type="spellEnd"/>
+            <w:proofErr w:type="gramEnd"/>
+          </w:p>
+        </w:tc>
+        <w:tc>
+          <w:tcPr>
+            <w:tcW w:w="1559" w:type="dxa"/>
+          </w:tcPr>
+          <w:p>
+            <w:pPr>
+              <w:rPr>
+                <w:rFonts w:ascii="Times New Roman" w:hAnsi="Times New Roman" w:cs="Times New Roman"/>
+              </w:rPr>
+            </w:pPr>
+            <w:proofErr w:type="spellStart"/>
+            <w:r>
+              <w:rPr>
+                <w:rFonts w:ascii="Times New Roman" w:hAnsi="Times New Roman" w:cs="Times New Roman"/>
+              </w:rPr>
+              <w:t>ToggleButton</w:t>
+            </w:r>
+            <w:proofErr w:type="spellEnd"/>
+          </w:p>
+        </w:tc>
+        <w:tc>
+          <w:tcPr>
+            <w:tcW w:w="4070" w:type="dxa"/>
+            <w:vMerge/>
+          </w:tcPr>
+          <w:p>
+            <w:pPr>
+              <w:pStyle w:val="ListParagraph"/>
+              <w:numPr>
+                <w:ilvl w:val="0"/>
+                <w:numId w:val="2"/>
+              </w:numPr>
+              <w:ind w:left="176" w:hanging="219"/>
+              <w:rPr>
+                <w:rFonts w:ascii="Times New Roman" w:hAnsi="Times New Roman" w:cs="Times New Roman"/>
+              </w:rPr>
+            </w:pPr>
+          </w:p>
+        </w:tc>
+      </w:tr>
+      <w:tr>
+        <w:tc>
+          <w:tcPr>
+            <w:tcW w:w="3227" w:type="dxa"/>
+          </w:tcPr>
+          <w:p>
+            <w:pPr>
+              <w:rPr>
+                <w:rFonts w:ascii="Times New Roman" w:hAnsi="Times New Roman" w:cs="Times New Roman"/>
+              </w:rPr>
+            </w:pPr>
+            <w:proofErr w:type="spellStart"/>
+            <w:proofErr w:type="gramStart"/>
+            <w:r>
+              <w:rPr>
+                <w:rFonts w:ascii="Times New Roman" w:hAnsi="Times New Roman" w:cs="Times New Roman"/>
+              </w:rPr>
+              <w:t>offlineOrangePlayerType</w:t>
+            </w:r>
+            <w:r>
+              <w:rPr>
+                <w:rFonts w:ascii="Times New Roman" w:hAnsi="Times New Roman" w:cs="Times New Roman"/>
+              </w:rPr>
+              <w:t>Button</w:t>
+            </w:r>
+            <w:proofErr w:type="spellEnd"/>
+            <w:proofErr w:type="gramEnd"/>
+          </w:p>
+        </w:tc>
+        <w:tc>
+          <w:tcPr>
+            <w:tcW w:w="1559" w:type="dxa"/>
+          </w:tcPr>
+          <w:p>
+            <w:pPr>
+              <w:rPr>
+                <w:rFonts w:ascii="Times New Roman" w:hAnsi="Times New Roman" w:cs="Times New Roman"/>
+              </w:rPr>
+            </w:pPr>
+            <w:proofErr w:type="spellStart"/>
+            <w:r>
+              <w:rPr>
+                <w:rFonts w:ascii="Times New Roman" w:hAnsi="Times New Roman" w:cs="Times New Roman"/>
+              </w:rPr>
+              <w:t>ToggleButton</w:t>
+            </w:r>
+            <w:proofErr w:type="spellEnd"/>
+          </w:p>
+        </w:tc>
+        <w:tc>
+          <w:tcPr>
+            <w:tcW w:w="4070" w:type="dxa"/>
+            <w:vMerge/>
+          </w:tcPr>
+          <w:p>
+            <w:pPr>
+              <w:pStyle w:val="ListParagraph"/>
+              <w:numPr>
+                <w:ilvl w:val="0"/>
+                <w:numId w:val="2"/>
+              </w:numPr>
+              <w:ind w:left="176" w:hanging="219"/>
+              <w:rPr>
+                <w:rFonts w:ascii="Times New Roman" w:hAnsi="Times New Roman" w:cs="Times New Roman"/>
+              </w:rPr>
+            </w:pPr>
+          </w:p>
+        </w:tc>
+      </w:tr>
+      <w:tr>
+        <w:tc>
+          <w:tcPr>
+            <w:tcW w:w="3227" w:type="dxa"/>
+          </w:tcPr>
+          <w:p>
+            <w:pPr>
+              <w:rPr>
+                <w:rFonts w:ascii="Times New Roman" w:hAnsi="Times New Roman" w:cs="Times New Roman"/>
+              </w:rPr>
+            </w:pPr>
+            <w:r>
+              <w:rPr>
+                <w:rFonts w:ascii="Times New Roman" w:hAnsi="Times New Roman" w:cs="Times New Roman"/>
+              </w:rPr>
+              <w:t>Offline&lt;COLOUR&gt;</w:t>
+            </w:r>
+            <w:proofErr w:type="spellStart"/>
+            <w:r>
+              <w:rPr>
+                <w:rFonts w:ascii="Times New Roman" w:hAnsi="Times New Roman" w:cs="Times New Roman"/>
+              </w:rPr>
+              <w:t>PlayerEasyButton</w:t>
+            </w:r>
+            <w:proofErr w:type="spellEnd"/>
+          </w:p>
+        </w:tc>
+        <w:tc>
+          <w:tcPr>
+            <w:tcW w:w="1559" w:type="dxa"/>
+          </w:tcPr>
+          <w:p>
+            <w:pPr>
+              <w:rPr>
+                <w:rFonts w:ascii="Times New Roman" w:hAnsi="Times New Roman" w:cs="Times New Roman"/>
+              </w:rPr>
+            </w:pPr>
+            <w:proofErr w:type="spellStart"/>
+            <w:r>
+              <w:rPr>
+                <w:rFonts w:ascii="Times New Roman" w:hAnsi="Times New Roman" w:cs="Times New Roman"/>
+              </w:rPr>
+              <w:t>ToggleButton</w:t>
+            </w:r>
+            <w:proofErr w:type="spellEnd"/>
+          </w:p>
+        </w:tc>
+        <w:tc>
+          <w:tcPr>
+            <w:tcW w:w="4070" w:type="dxa"/>
+            <w:vMerge w:val="restart"/>
+          </w:tcPr>
+          <w:p>
+            <w:pPr>
+              <w:pStyle w:val="ListParagraph"/>
+              <w:numPr>
+                <w:ilvl w:val="0"/>
+                <w:numId w:val="2"/>
+              </w:numPr>
+              <w:ind w:left="176" w:hanging="219"/>
+              <w:rPr>
+                <w:rFonts w:ascii="Times New Roman" w:hAnsi="Times New Roman" w:cs="Times New Roman"/>
+                <w:i/>
+              </w:rPr>
+            </w:pPr>
+            <w:r>
+              <w:rPr>
+                <w:rFonts w:ascii="Times New Roman" w:hAnsi="Times New Roman" w:cs="Times New Roman"/>
+                <w:i/>
+              </w:rPr>
+              <w:t>Note</w:t>
+            </w:r>
+            <w:r>
+              <w:rPr>
+                <w:rFonts w:ascii="Times New Roman" w:hAnsi="Times New Roman" w:cs="Times New Roman"/>
+                <w:i/>
+              </w:rPr>
+              <w:t>:</w:t>
+            </w:r>
+            <w:r>
+              <w:rPr>
+                <w:rFonts w:ascii="Times New Roman" w:hAnsi="Times New Roman" w:cs="Times New Roman"/>
+                <w:i/>
+              </w:rPr>
+              <w:t xml:space="preserve"> replace &lt;COLOUR&gt; with the 6 player </w:t>
+            </w:r>
+            <w:proofErr w:type="spellStart"/>
+            <w:r>
+              <w:rPr>
+                <w:rFonts w:ascii="Times New Roman" w:hAnsi="Times New Roman" w:cs="Times New Roman"/>
+                <w:i/>
+              </w:rPr>
+              <w:t>colours</w:t>
+            </w:r>
+            <w:proofErr w:type="spellEnd"/>
+            <w:r>
+              <w:rPr>
+                <w:rFonts w:ascii="Times New Roman" w:hAnsi="Times New Roman" w:cs="Times New Roman"/>
+                <w:i/>
+              </w:rPr>
+              <w:t>. This has been done to be concise.</w:t>
+            </w:r>
+          </w:p>
+          <w:p>
+            <w:pPr>
+              <w:pStyle w:val="ListParagraph"/>
+              <w:numPr>
+                <w:ilvl w:val="0"/>
+                <w:numId w:val="2"/>
+              </w:numPr>
+              <w:ind w:left="176" w:hanging="219"/>
+              <w:rPr>
+                <w:rFonts w:ascii="Times New Roman" w:hAnsi="Times New Roman" w:cs="Times New Roman"/>
+                <w:i/>
+              </w:rPr>
+            </w:pPr>
+            <w:r>
+              <w:rPr>
+                <w:rFonts w:ascii="Times New Roman" w:hAnsi="Times New Roman" w:cs="Times New Roman"/>
+              </w:rPr>
+              <w:t>Easy difficulty is the default</w:t>
+            </w:r>
+          </w:p>
+          <w:p>
+            <w:pPr>
+              <w:pStyle w:val="ListParagraph"/>
+              <w:numPr>
+                <w:ilvl w:val="0"/>
+                <w:numId w:val="2"/>
+              </w:numPr>
+              <w:ind w:left="176" w:hanging="219"/>
+              <w:rPr>
+                <w:rFonts w:ascii="Times New Roman" w:hAnsi="Times New Roman" w:cs="Times New Roman"/>
+              </w:rPr>
+            </w:pPr>
+            <w:r>
+              <w:rPr>
+                <w:rFonts w:ascii="Times New Roman" w:hAnsi="Times New Roman" w:cs="Times New Roman"/>
+              </w:rPr>
+              <w:t xml:space="preserve">Selecting another difficulty deselects </w:t>
+            </w:r>
+            <w:r>
+              <w:rPr>
+                <w:rFonts w:ascii="Times New Roman" w:hAnsi="Times New Roman" w:cs="Times New Roman"/>
               </w:rPr>
               <w:lastRenderedPageBreak/>
-              <w:t>ARE RELEASED</w:t>
-            </w:r>
+              <w:t>the current one</w:t>
+            </w:r>
+          </w:p>
+        </w:tc>
+      </w:tr>
+      <w:tr>
+        <w:tc>
+          <w:tcPr>
+            <w:tcW w:w="3227" w:type="dxa"/>
+          </w:tcPr>
+          <w:p>
+            <w:pPr>
+              <w:rPr>
+                <w:rFonts w:ascii="Times New Roman" w:hAnsi="Times New Roman" w:cs="Times New Roman"/>
+              </w:rPr>
+            </w:pPr>
+            <w:r>
+              <w:rPr>
+                <w:rFonts w:ascii="Times New Roman" w:hAnsi="Times New Roman" w:cs="Times New Roman"/>
+              </w:rPr>
+              <w:t>Offline&lt;COLOUR&gt;</w:t>
+            </w:r>
+            <w:proofErr w:type="spellStart"/>
+            <w:r>
+              <w:rPr>
+                <w:rFonts w:ascii="Times New Roman" w:hAnsi="Times New Roman" w:cs="Times New Roman"/>
+              </w:rPr>
+              <w:t>PlayerMediumButton</w:t>
+            </w:r>
+            <w:proofErr w:type="spellEnd"/>
+          </w:p>
+        </w:tc>
+        <w:tc>
+          <w:tcPr>
+            <w:tcW w:w="1559" w:type="dxa"/>
+          </w:tcPr>
+          <w:p>
+            <w:pPr>
+              <w:rPr>
+                <w:rFonts w:ascii="Times New Roman" w:hAnsi="Times New Roman" w:cs="Times New Roman"/>
+              </w:rPr>
+            </w:pPr>
+            <w:proofErr w:type="spellStart"/>
+            <w:r>
+              <w:rPr>
+                <w:rFonts w:ascii="Times New Roman" w:hAnsi="Times New Roman" w:cs="Times New Roman"/>
+              </w:rPr>
+              <w:t>ToggleButton</w:t>
+            </w:r>
+            <w:proofErr w:type="spellEnd"/>
+          </w:p>
+        </w:tc>
+        <w:tc>
+          <w:tcPr>
+            <w:tcW w:w="4070" w:type="dxa"/>
+            <w:vMerge/>
+          </w:tcPr>
+          <w:p>
+            <w:pPr>
+              <w:pStyle w:val="ListParagraph"/>
+              <w:numPr>
+                <w:ilvl w:val="0"/>
+                <w:numId w:val="2"/>
+              </w:numPr>
+              <w:ind w:left="176" w:hanging="219"/>
+              <w:rPr>
+                <w:rFonts w:ascii="Times New Roman" w:hAnsi="Times New Roman" w:cs="Times New Roman"/>
+              </w:rPr>
+            </w:pPr>
+          </w:p>
+        </w:tc>
+      </w:tr>
+      <w:tr>
+        <w:tc>
+          <w:tcPr>
+            <w:tcW w:w="3227" w:type="dxa"/>
+          </w:tcPr>
+          <w:p>
+            <w:pPr>
+              <w:rPr>
+                <w:rFonts w:ascii="Times New Roman" w:hAnsi="Times New Roman" w:cs="Times New Roman"/>
+              </w:rPr>
+            </w:pPr>
+            <w:r>
+              <w:rPr>
+                <w:rFonts w:ascii="Times New Roman" w:hAnsi="Times New Roman" w:cs="Times New Roman"/>
+              </w:rPr>
+              <w:t>Offline&lt;COLOUR&gt;</w:t>
+            </w:r>
+            <w:proofErr w:type="spellStart"/>
+            <w:r>
+              <w:rPr>
+                <w:rFonts w:ascii="Times New Roman" w:hAnsi="Times New Roman" w:cs="Times New Roman"/>
+              </w:rPr>
+              <w:t>PlayerHardButton</w:t>
+            </w:r>
+            <w:proofErr w:type="spellEnd"/>
+          </w:p>
+        </w:tc>
+        <w:tc>
+          <w:tcPr>
+            <w:tcW w:w="1559" w:type="dxa"/>
+          </w:tcPr>
+          <w:p>
+            <w:pPr>
+              <w:rPr>
+                <w:rFonts w:ascii="Times New Roman" w:hAnsi="Times New Roman" w:cs="Times New Roman"/>
+              </w:rPr>
+            </w:pPr>
+            <w:proofErr w:type="spellStart"/>
+            <w:r>
+              <w:rPr>
+                <w:rFonts w:ascii="Times New Roman" w:hAnsi="Times New Roman" w:cs="Times New Roman"/>
+              </w:rPr>
+              <w:t>ToggleButton</w:t>
+            </w:r>
+            <w:proofErr w:type="spellEnd"/>
+          </w:p>
+        </w:tc>
+        <w:tc>
+          <w:tcPr>
+            <w:tcW w:w="4070" w:type="dxa"/>
+            <w:vMerge/>
+          </w:tcPr>
+          <w:p>
+            <w:pPr>
+              <w:pStyle w:val="ListParagraph"/>
+              <w:numPr>
+                <w:ilvl w:val="0"/>
+                <w:numId w:val="2"/>
+              </w:numPr>
+              <w:ind w:left="176" w:hanging="219"/>
+              <w:rPr>
+                <w:rFonts w:ascii="Times New Roman" w:hAnsi="Times New Roman" w:cs="Times New Roman"/>
+              </w:rPr>
+            </w:pPr>
+          </w:p>
+        </w:tc>
+      </w:tr>
+      <w:tr>
+        <w:tc>
+          <w:tcPr>
+            <w:tcW w:w="3227" w:type="dxa"/>
+          </w:tcPr>
+          <w:p>
+            <w:pPr>
+              <w:rPr>
+                <w:rFonts w:ascii="Times New Roman" w:hAnsi="Times New Roman" w:cs="Times New Roman"/>
+              </w:rPr>
+            </w:pPr>
+            <w:proofErr w:type="spellStart"/>
+            <w:proofErr w:type="gramStart"/>
+            <w:r>
+              <w:rPr>
+                <w:rFonts w:ascii="Times New Roman" w:hAnsi="Times New Roman" w:cs="Times New Roman"/>
+              </w:rPr>
+              <w:lastRenderedPageBreak/>
+              <w:t>offlineRedPlayerNameEditText</w:t>
+            </w:r>
+            <w:proofErr w:type="spellEnd"/>
+            <w:proofErr w:type="gramEnd"/>
+          </w:p>
+        </w:tc>
+        <w:tc>
+          <w:tcPr>
+            <w:tcW w:w="1559" w:type="dxa"/>
+          </w:tcPr>
+          <w:p>
+            <w:pPr>
+              <w:rPr>
+                <w:rFonts w:ascii="Times New Roman" w:hAnsi="Times New Roman" w:cs="Times New Roman"/>
+              </w:rPr>
+            </w:pPr>
+            <w:proofErr w:type="spellStart"/>
+            <w:r>
+              <w:rPr>
+                <w:rFonts w:ascii="Times New Roman" w:hAnsi="Times New Roman" w:cs="Times New Roman"/>
+              </w:rPr>
+              <w:t>EditText</w:t>
+            </w:r>
+            <w:proofErr w:type="spellEnd"/>
+          </w:p>
+        </w:tc>
+        <w:tc>
+          <w:tcPr>
+            <w:tcW w:w="4070" w:type="dxa"/>
+            <w:vMerge w:val="restart"/>
+          </w:tcPr>
+          <w:p>
+            <w:pPr>
+              <w:pStyle w:val="ListParagraph"/>
+              <w:numPr>
+                <w:ilvl w:val="0"/>
+                <w:numId w:val="2"/>
+              </w:numPr>
+              <w:ind w:left="176" w:hanging="219"/>
+              <w:rPr>
+                <w:rFonts w:ascii="Times New Roman" w:hAnsi="Times New Roman" w:cs="Times New Roman"/>
+              </w:rPr>
+            </w:pPr>
+            <w:r>
+              <w:rPr>
+                <w:rFonts w:ascii="Times New Roman" w:hAnsi="Times New Roman" w:cs="Times New Roman"/>
+              </w:rPr>
+              <w:t>A</w:t>
+            </w:r>
+            <w:r>
+              <w:rPr>
+                <w:rFonts w:ascii="Times New Roman" w:hAnsi="Times New Roman" w:cs="Times New Roman"/>
+              </w:rPr>
+              <w:t>llows for textual entry</w:t>
+            </w:r>
+          </w:p>
+          <w:p>
+            <w:pPr>
+              <w:rPr>
+                <w:rFonts w:ascii="Times New Roman" w:hAnsi="Times New Roman" w:cs="Times New Roman"/>
+              </w:rPr>
+            </w:pPr>
+          </w:p>
+          <w:p>
+            <w:pPr>
+              <w:rPr>
+                <w:rFonts w:ascii="Times New Roman" w:hAnsi="Times New Roman" w:cs="Times New Roman"/>
+                <w:b/>
+              </w:rPr>
+            </w:pPr>
+            <w:r>
+              <w:rPr>
+                <w:rFonts w:ascii="Times New Roman" w:hAnsi="Times New Roman" w:cs="Times New Roman"/>
+                <w:i/>
+              </w:rPr>
+              <w:t>V</w:t>
+            </w:r>
+            <w:r>
+              <w:rPr>
+                <w:rFonts w:ascii="Times New Roman" w:hAnsi="Times New Roman" w:cs="Times New Roman"/>
+                <w:i/>
+              </w:rPr>
+              <w:t>alidation</w:t>
+            </w:r>
+            <w:r>
+              <w:rPr>
+                <w:rFonts w:ascii="Times New Roman" w:hAnsi="Times New Roman" w:cs="Times New Roman"/>
+                <w:b/>
+              </w:rPr>
+              <w:t>:</w:t>
+            </w:r>
+          </w:p>
+          <w:p>
+            <w:pPr>
+              <w:pStyle w:val="ListParagraph"/>
+              <w:numPr>
+                <w:ilvl w:val="0"/>
+                <w:numId w:val="2"/>
+              </w:numPr>
+              <w:ind w:left="176" w:hanging="219"/>
+              <w:rPr>
+                <w:rFonts w:ascii="Times New Roman" w:hAnsi="Times New Roman" w:cs="Times New Roman"/>
+              </w:rPr>
+            </w:pPr>
+            <w:r>
+              <w:rPr>
+                <w:rFonts w:ascii="Times New Roman" w:hAnsi="Times New Roman" w:cs="Times New Roman"/>
+              </w:rPr>
+              <w:t>C</w:t>
+            </w:r>
+            <w:r>
+              <w:rPr>
+                <w:rFonts w:ascii="Times New Roman" w:hAnsi="Times New Roman" w:cs="Times New Roman"/>
+              </w:rPr>
+              <w:t xml:space="preserve">an’t be blank depending on number of </w:t>
+            </w:r>
+            <w:r>
+              <w:rPr>
+                <w:rFonts w:ascii="Times New Roman" w:hAnsi="Times New Roman" w:cs="Times New Roman"/>
+              </w:rPr>
+              <w:t xml:space="preserve">human </w:t>
+            </w:r>
+            <w:r>
+              <w:rPr>
+                <w:rFonts w:ascii="Times New Roman" w:hAnsi="Times New Roman" w:cs="Times New Roman"/>
+              </w:rPr>
+              <w:t>players selected</w:t>
+            </w:r>
+          </w:p>
+        </w:tc>
+      </w:tr>
+      <w:tr>
+        <w:tc>
+          <w:tcPr>
+            <w:tcW w:w="3227" w:type="dxa"/>
+          </w:tcPr>
+          <w:p>
+            <w:pPr>
+              <w:rPr>
+                <w:rFonts w:ascii="Times New Roman" w:hAnsi="Times New Roman" w:cs="Times New Roman"/>
+              </w:rPr>
+            </w:pPr>
+            <w:proofErr w:type="spellStart"/>
+            <w:proofErr w:type="gramStart"/>
+            <w:r>
+              <w:rPr>
+                <w:rFonts w:ascii="Times New Roman" w:hAnsi="Times New Roman" w:cs="Times New Roman"/>
+              </w:rPr>
+              <w:t>offlineGreenPlayerNameEditText</w:t>
+            </w:r>
+            <w:proofErr w:type="spellEnd"/>
+            <w:proofErr w:type="gramEnd"/>
+          </w:p>
+        </w:tc>
+        <w:tc>
+          <w:tcPr>
+            <w:tcW w:w="1559" w:type="dxa"/>
+          </w:tcPr>
+          <w:p>
+            <w:pPr>
+              <w:rPr>
+                <w:rFonts w:ascii="Times New Roman" w:hAnsi="Times New Roman" w:cs="Times New Roman"/>
+              </w:rPr>
+            </w:pPr>
+            <w:proofErr w:type="spellStart"/>
+            <w:r>
+              <w:rPr>
+                <w:rFonts w:ascii="Times New Roman" w:hAnsi="Times New Roman" w:cs="Times New Roman"/>
+              </w:rPr>
+              <w:t>EditText</w:t>
+            </w:r>
+            <w:proofErr w:type="spellEnd"/>
+          </w:p>
+        </w:tc>
+        <w:tc>
+          <w:tcPr>
+            <w:tcW w:w="4070" w:type="dxa"/>
+            <w:vMerge/>
+          </w:tcPr>
+          <w:p>
+            <w:pPr>
+              <w:rPr>
+                <w:rFonts w:ascii="Times New Roman" w:hAnsi="Times New Roman" w:cs="Times New Roman"/>
+              </w:rPr>
+            </w:pPr>
+          </w:p>
+        </w:tc>
+      </w:tr>
+      <w:tr>
+        <w:tc>
+          <w:tcPr>
+            <w:tcW w:w="3227" w:type="dxa"/>
+          </w:tcPr>
+          <w:p>
+            <w:pPr>
+              <w:rPr>
+                <w:rFonts w:ascii="Times New Roman" w:hAnsi="Times New Roman" w:cs="Times New Roman"/>
+              </w:rPr>
+            </w:pPr>
+            <w:proofErr w:type="spellStart"/>
+            <w:proofErr w:type="gramStart"/>
+            <w:r>
+              <w:rPr>
+                <w:rFonts w:ascii="Times New Roman" w:hAnsi="Times New Roman" w:cs="Times New Roman"/>
+              </w:rPr>
+              <w:t>offlinePurplePlayerNameEditText</w:t>
+            </w:r>
+            <w:proofErr w:type="spellEnd"/>
+            <w:proofErr w:type="gramEnd"/>
+          </w:p>
+        </w:tc>
+        <w:tc>
+          <w:tcPr>
+            <w:tcW w:w="1559" w:type="dxa"/>
+          </w:tcPr>
+          <w:p>
+            <w:pPr>
+              <w:rPr>
+                <w:rFonts w:ascii="Times New Roman" w:hAnsi="Times New Roman" w:cs="Times New Roman"/>
+              </w:rPr>
+            </w:pPr>
+            <w:proofErr w:type="spellStart"/>
+            <w:r>
+              <w:rPr>
+                <w:rFonts w:ascii="Times New Roman" w:hAnsi="Times New Roman" w:cs="Times New Roman"/>
+              </w:rPr>
+              <w:t>EditText</w:t>
+            </w:r>
+            <w:proofErr w:type="spellEnd"/>
+          </w:p>
+        </w:tc>
+        <w:tc>
+          <w:tcPr>
+            <w:tcW w:w="4070" w:type="dxa"/>
+            <w:vMerge/>
+          </w:tcPr>
+          <w:p>
+            <w:pPr>
+              <w:rPr>
+                <w:rFonts w:ascii="Times New Roman" w:hAnsi="Times New Roman" w:cs="Times New Roman"/>
+              </w:rPr>
+            </w:pPr>
+          </w:p>
+        </w:tc>
+      </w:tr>
+      <w:tr>
+        <w:tc>
+          <w:tcPr>
+            <w:tcW w:w="3227" w:type="dxa"/>
+          </w:tcPr>
+          <w:p>
+            <w:pPr>
+              <w:rPr>
+                <w:rFonts w:ascii="Times New Roman" w:hAnsi="Times New Roman" w:cs="Times New Roman"/>
+              </w:rPr>
+            </w:pPr>
+            <w:proofErr w:type="spellStart"/>
+            <w:proofErr w:type="gramStart"/>
+            <w:r>
+              <w:rPr>
+                <w:rFonts w:ascii="Times New Roman" w:hAnsi="Times New Roman" w:cs="Times New Roman"/>
+              </w:rPr>
+              <w:t>offlineBluePlayerNameEditText</w:t>
+            </w:r>
+            <w:proofErr w:type="spellEnd"/>
+            <w:proofErr w:type="gramEnd"/>
+          </w:p>
+        </w:tc>
+        <w:tc>
+          <w:tcPr>
+            <w:tcW w:w="1559" w:type="dxa"/>
+          </w:tcPr>
+          <w:p>
+            <w:pPr>
+              <w:rPr>
+                <w:rFonts w:ascii="Times New Roman" w:hAnsi="Times New Roman" w:cs="Times New Roman"/>
+              </w:rPr>
+            </w:pPr>
+            <w:proofErr w:type="spellStart"/>
+            <w:r>
+              <w:rPr>
+                <w:rFonts w:ascii="Times New Roman" w:hAnsi="Times New Roman" w:cs="Times New Roman"/>
+              </w:rPr>
+              <w:t>EditText</w:t>
+            </w:r>
+            <w:proofErr w:type="spellEnd"/>
+          </w:p>
+        </w:tc>
+        <w:tc>
+          <w:tcPr>
+            <w:tcW w:w="4070" w:type="dxa"/>
+            <w:vMerge/>
+          </w:tcPr>
+          <w:p>
+            <w:pPr>
+              <w:rPr>
+                <w:rFonts w:ascii="Times New Roman" w:hAnsi="Times New Roman" w:cs="Times New Roman"/>
+              </w:rPr>
+            </w:pPr>
+          </w:p>
+        </w:tc>
+      </w:tr>
+      <w:tr>
+        <w:tc>
+          <w:tcPr>
+            <w:tcW w:w="3227" w:type="dxa"/>
+          </w:tcPr>
+          <w:p>
+            <w:pPr>
+              <w:rPr>
+                <w:rFonts w:ascii="Times New Roman" w:hAnsi="Times New Roman" w:cs="Times New Roman"/>
+              </w:rPr>
+            </w:pPr>
+            <w:proofErr w:type="spellStart"/>
+            <w:proofErr w:type="gramStart"/>
+            <w:r>
+              <w:rPr>
+                <w:rFonts w:ascii="Times New Roman" w:hAnsi="Times New Roman" w:cs="Times New Roman"/>
+              </w:rPr>
+              <w:t>offlineYellowPlayerNameEditText</w:t>
+            </w:r>
+            <w:proofErr w:type="spellEnd"/>
+            <w:proofErr w:type="gramEnd"/>
+          </w:p>
+        </w:tc>
+        <w:tc>
+          <w:tcPr>
+            <w:tcW w:w="1559" w:type="dxa"/>
+          </w:tcPr>
+          <w:p>
+            <w:pPr>
+              <w:rPr>
+                <w:rFonts w:ascii="Times New Roman" w:hAnsi="Times New Roman" w:cs="Times New Roman"/>
+              </w:rPr>
+            </w:pPr>
+            <w:proofErr w:type="spellStart"/>
+            <w:r>
+              <w:rPr>
+                <w:rFonts w:ascii="Times New Roman" w:hAnsi="Times New Roman" w:cs="Times New Roman"/>
+              </w:rPr>
+              <w:t>EditText</w:t>
+            </w:r>
+            <w:proofErr w:type="spellEnd"/>
+          </w:p>
+        </w:tc>
+        <w:tc>
+          <w:tcPr>
+            <w:tcW w:w="4070" w:type="dxa"/>
+            <w:vMerge/>
+          </w:tcPr>
+          <w:p>
+            <w:pPr>
+              <w:rPr>
+                <w:rFonts w:ascii="Times New Roman" w:hAnsi="Times New Roman" w:cs="Times New Roman"/>
+              </w:rPr>
+            </w:pPr>
+          </w:p>
+        </w:tc>
+      </w:tr>
+      <w:tr>
+        <w:tc>
+          <w:tcPr>
+            <w:tcW w:w="3227" w:type="dxa"/>
+          </w:tcPr>
+          <w:p>
+            <w:pPr>
+              <w:rPr>
+                <w:rFonts w:ascii="Times New Roman" w:hAnsi="Times New Roman" w:cs="Times New Roman"/>
+              </w:rPr>
+            </w:pPr>
+            <w:proofErr w:type="spellStart"/>
+            <w:proofErr w:type="gramStart"/>
+            <w:r>
+              <w:rPr>
+                <w:rFonts w:ascii="Times New Roman" w:hAnsi="Times New Roman" w:cs="Times New Roman"/>
+              </w:rPr>
+              <w:t>offlineOrangePlayerNameEditText</w:t>
+            </w:r>
+            <w:proofErr w:type="spellEnd"/>
+            <w:proofErr w:type="gramEnd"/>
+          </w:p>
+        </w:tc>
+        <w:tc>
+          <w:tcPr>
+            <w:tcW w:w="1559" w:type="dxa"/>
+          </w:tcPr>
+          <w:p>
+            <w:pPr>
+              <w:rPr>
+                <w:rFonts w:ascii="Times New Roman" w:hAnsi="Times New Roman" w:cs="Times New Roman"/>
+              </w:rPr>
+            </w:pPr>
+            <w:proofErr w:type="spellStart"/>
+            <w:r>
+              <w:rPr>
+                <w:rFonts w:ascii="Times New Roman" w:hAnsi="Times New Roman" w:cs="Times New Roman"/>
+              </w:rPr>
+              <w:t>EditText</w:t>
+            </w:r>
+            <w:proofErr w:type="spellEnd"/>
+          </w:p>
+        </w:tc>
+        <w:tc>
+          <w:tcPr>
+            <w:tcW w:w="4070" w:type="dxa"/>
+            <w:vMerge/>
+          </w:tcPr>
+          <w:p>
+            <w:pPr>
+              <w:rPr>
+                <w:rFonts w:ascii="Times New Roman" w:hAnsi="Times New Roman" w:cs="Times New Roman"/>
+              </w:rPr>
+            </w:pPr>
+          </w:p>
+        </w:tc>
+      </w:tr>
+      <w:tr>
+        <w:tc>
+          <w:tcPr>
+            <w:tcW w:w="3227" w:type="dxa"/>
+          </w:tcPr>
+          <w:p>
+            <w:pPr>
+              <w:rPr>
+                <w:rFonts w:ascii="Times New Roman" w:hAnsi="Times New Roman" w:cs="Times New Roman"/>
+              </w:rPr>
+            </w:pPr>
+            <w:proofErr w:type="spellStart"/>
+            <w:proofErr w:type="gramStart"/>
+            <w:r>
+              <w:rPr>
+                <w:rFonts w:ascii="Times New Roman" w:hAnsi="Times New Roman" w:cs="Times New Roman"/>
+              </w:rPr>
+              <w:t>offlineGameActivityButton</w:t>
+            </w:r>
+            <w:proofErr w:type="spellEnd"/>
+            <w:proofErr w:type="gramEnd"/>
+          </w:p>
+        </w:tc>
+        <w:tc>
+          <w:tcPr>
+            <w:tcW w:w="1559" w:type="dxa"/>
+          </w:tcPr>
+          <w:p>
+            <w:pPr>
+              <w:rPr>
+                <w:rFonts w:ascii="Times New Roman" w:hAnsi="Times New Roman" w:cs="Times New Roman"/>
+              </w:rPr>
+            </w:pPr>
+            <w:r>
+              <w:rPr>
+                <w:rFonts w:ascii="Times New Roman" w:hAnsi="Times New Roman" w:cs="Times New Roman"/>
+              </w:rPr>
+              <w:t>Button</w:t>
+            </w:r>
+          </w:p>
+        </w:tc>
+        <w:tc>
+          <w:tcPr>
+            <w:tcW w:w="4070" w:type="dxa"/>
+          </w:tcPr>
+          <w:p>
+            <w:pPr>
+              <w:pStyle w:val="ListParagraph"/>
+              <w:numPr>
+                <w:ilvl w:val="0"/>
+                <w:numId w:val="2"/>
+              </w:numPr>
+              <w:ind w:left="176" w:hanging="219"/>
+              <w:rPr>
+                <w:rFonts w:ascii="Times New Roman" w:hAnsi="Times New Roman" w:cs="Times New Roman"/>
+              </w:rPr>
+            </w:pPr>
+            <w:r>
+              <w:rPr>
+                <w:rFonts w:ascii="Times New Roman" w:hAnsi="Times New Roman" w:cs="Times New Roman"/>
+              </w:rPr>
+              <w:t>F</w:t>
+            </w:r>
+            <w:r>
+              <w:rPr>
+                <w:rFonts w:ascii="Times New Roman" w:hAnsi="Times New Roman" w:cs="Times New Roman"/>
+              </w:rPr>
+              <w:t>inishes this activity and starts</w:t>
+            </w:r>
+          </w:p>
+          <w:p>
+            <w:pPr>
+              <w:rPr>
+                <w:rFonts w:ascii="Times New Roman" w:hAnsi="Times New Roman" w:cs="Times New Roman"/>
+              </w:rPr>
+            </w:pPr>
+            <w:proofErr w:type="spellStart"/>
+            <w:r>
+              <w:rPr>
+                <w:rFonts w:ascii="Times New Roman" w:hAnsi="Times New Roman" w:cs="Times New Roman"/>
+              </w:rPr>
+              <w:t>OfflineGameActivity</w:t>
+            </w:r>
+            <w:proofErr w:type="spellEnd"/>
           </w:p>
         </w:tc>
       </w:tr>
     </w:tbl>
-    <w:p>
-      <w:pPr>
-        <w:jc w:val="center"/>
-        <w:rPr>
-          <w:rFonts w:ascii="Times New Roman" w:hAnsi="Times New Roman" w:cs="Times New Roman"/>
-        </w:rPr>
-      </w:pPr>
-    </w:p>
     <w:p>
       <w:pPr>
         <w:rPr>

</xml_diff>